<commit_message>
Updated through Day 7 Ready for Hardware
</commit_message>
<xml_diff>
--- a/Lessons/Cogsworth_City/Day_7/Notes/Notes_Day_7.docx
+++ b/Lessons/Cogsworth_City/Day_7/Notes/Notes_Day_7.docx
@@ -28,7 +28,7 @@
           <w:sz w:val="32"/>
           <w:szCs w:val="32"/>
         </w:rPr>
-        <w:t>6</w:t>
+        <w:t>7</w:t>
       </w:r>
       <w:r>
         <w:rPr>
@@ -63,7 +63,45 @@
       </w:r>
     </w:p>
     <w:p/>
-    <w:p/>
+    <w:p>
+      <w:r>
+        <w:drawing>
+          <wp:inline distT="0" distB="0" distL="0" distR="0" wp14:anchorId="55A0B60B" wp14:editId="35EF688F">
+            <wp:extent cx="5943600" cy="3362325"/>
+            <wp:effectExtent l="0" t="0" r="0" b="9525"/>
+            <wp:docPr id="1331353614" name="Picture 1"/>
+            <wp:cNvGraphicFramePr>
+              <a:graphicFrameLocks xmlns:a="http://schemas.openxmlformats.org/drawingml/2006/main" noChangeAspect="1"/>
+            </wp:cNvGraphicFramePr>
+            <a:graphic xmlns:a="http://schemas.openxmlformats.org/drawingml/2006/main">
+              <a:graphicData uri="http://schemas.openxmlformats.org/drawingml/2006/picture">
+                <pic:pic xmlns:pic="http://schemas.openxmlformats.org/drawingml/2006/picture">
+                  <pic:nvPicPr>
+                    <pic:cNvPr id="1331353614" name=""/>
+                    <pic:cNvPicPr/>
+                  </pic:nvPicPr>
+                  <pic:blipFill>
+                    <a:blip r:embed="rId4"/>
+                    <a:stretch>
+                      <a:fillRect/>
+                    </a:stretch>
+                  </pic:blipFill>
+                  <pic:spPr>
+                    <a:xfrm>
+                      <a:off x="0" y="0"/>
+                      <a:ext cx="5943600" cy="3362325"/>
+                    </a:xfrm>
+                    <a:prstGeom prst="rect">
+                      <a:avLst/>
+                    </a:prstGeom>
+                  </pic:spPr>
+                </pic:pic>
+              </a:graphicData>
+            </a:graphic>
+          </wp:inline>
+        </w:drawing>
+      </w:r>
+    </w:p>
     <w:p/>
     <w:p>
       <w:pPr>
@@ -89,6 +127,9 @@
     </w:p>
     <w:p>
       <w:r>
+        <w:rPr>
+          <w:noProof/>
+        </w:rPr>
         <w:drawing>
           <wp:inline distT="0" distB="0" distL="0" distR="0" wp14:anchorId="213294DE" wp14:editId="77740742">
             <wp:extent cx="5943600" cy="4142740"/>
@@ -105,7 +146,7 @@
                     <pic:cNvPicPr/>
                   </pic:nvPicPr>
                   <pic:blipFill>
-                    <a:blip r:embed="rId4"/>
+                    <a:blip r:embed="rId5"/>
                     <a:stretch>
                       <a:fillRect/>
                     </a:stretch>
@@ -155,6 +196,109 @@
         <w:t>My Circuit</w:t>
       </w:r>
     </w:p>
+    <w:p/>
+    <w:p>
+      <w:r>
+        <w:lastRenderedPageBreak/>
+        <w:drawing>
+          <wp:inline distT="0" distB="0" distL="0" distR="0" wp14:anchorId="74A7ECC9" wp14:editId="607ED07E">
+            <wp:extent cx="5943600" cy="3420745"/>
+            <wp:effectExtent l="0" t="0" r="0" b="8255"/>
+            <wp:docPr id="669380744" name="Picture 1" descr="A circuit board with many wires&#10;&#10;Description automatically generated"/>
+            <wp:cNvGraphicFramePr>
+              <a:graphicFrameLocks xmlns:a="http://schemas.openxmlformats.org/drawingml/2006/main" noChangeAspect="1"/>
+            </wp:cNvGraphicFramePr>
+            <a:graphic xmlns:a="http://schemas.openxmlformats.org/drawingml/2006/main">
+              <a:graphicData uri="http://schemas.openxmlformats.org/drawingml/2006/picture">
+                <pic:pic xmlns:pic="http://schemas.openxmlformats.org/drawingml/2006/picture">
+                  <pic:nvPicPr>
+                    <pic:cNvPr id="669380744" name="Picture 1" descr="A circuit board with many wires&#10;&#10;Description automatically generated"/>
+                    <pic:cNvPicPr/>
+                  </pic:nvPicPr>
+                  <pic:blipFill>
+                    <a:blip r:embed="rId6"/>
+                    <a:stretch>
+                      <a:fillRect/>
+                    </a:stretch>
+                  </pic:blipFill>
+                  <pic:spPr>
+                    <a:xfrm>
+                      <a:off x="0" y="0"/>
+                      <a:ext cx="5943600" cy="3420745"/>
+                    </a:xfrm>
+                    <a:prstGeom prst="rect">
+                      <a:avLst/>
+                    </a:prstGeom>
+                  </pic:spPr>
+                </pic:pic>
+              </a:graphicData>
+            </a:graphic>
+          </wp:inline>
+        </w:drawing>
+      </w:r>
+    </w:p>
+    <w:p/>
+    <w:p>
+      <w:r>
+        <w:t>A0 – Photoresistor</w:t>
+      </w:r>
+    </w:p>
+    <w:p>
+      <w:r>
+        <w:t>2 – Green Button</w:t>
+      </w:r>
+    </w:p>
+    <w:p>
+      <w:r>
+        <w:t>3 – Blue Button</w:t>
+      </w:r>
+    </w:p>
+    <w:p>
+      <w:r>
+        <w:t>4 – Orange / Red Button</w:t>
+      </w:r>
+    </w:p>
+    <w:p/>
+    <w:p>
+      <w:r>
+        <w:t>8</w:t>
+      </w:r>
+      <w:r>
+        <w:t xml:space="preserve"> – Green </w:t>
+      </w:r>
+      <w:r>
+        <w:t>LED</w:t>
+      </w:r>
+    </w:p>
+    <w:p>
+      <w:r>
+        <w:t>9</w:t>
+      </w:r>
+      <w:r>
+        <w:t xml:space="preserve"> – Blue </w:t>
+      </w:r>
+      <w:r>
+        <w:t>LED</w:t>
+      </w:r>
+    </w:p>
+    <w:p>
+      <w:r>
+        <w:t>10</w:t>
+      </w:r>
+      <w:r>
+        <w:t xml:space="preserve"> –</w:t>
+      </w:r>
+      <w:r>
+        <w:t xml:space="preserve"> </w:t>
+      </w:r>
+      <w:r>
+        <w:t xml:space="preserve">Red </w:t>
+      </w:r>
+      <w:r>
+        <w:t>LED</w:t>
+      </w:r>
+    </w:p>
+    <w:p/>
     <w:p/>
     <w:p/>
     <w:sectPr>

</xml_diff>